<commit_message>
add some network function
</commit_message>
<xml_diff>
--- a/RobotContra.docx
+++ b/RobotContra.docx
@@ -8,14 +8,12 @@
           <w:lang w:val="en-CA"/>
         </w:rPr>
       </w:pPr>
-      <w:proofErr w:type="spellStart"/>
       <w:r>
         <w:rPr>
           <w:lang w:val="en-CA"/>
         </w:rPr>
         <w:t>RobotContra</w:t>
       </w:r>
-      <w:proofErr w:type="spellEnd"/>
     </w:p>
     <w:p>
       <w:pPr>
@@ -551,6 +549,33 @@
           <w:lang w:val="en-CA"/>
         </w:rPr>
         <w:t>add child to parent</w:t>
+      </w:r>
+    </w:p>
+    <w:p>
+      <w:pPr>
+        <w:rPr>
+          <w:lang w:val="en-CA"/>
+        </w:rPr>
+      </w:pPr>
+      <w:r>
+        <w:rPr>
+          <w:lang w:val="en-CA"/>
+        </w:rPr>
+        <w:lastRenderedPageBreak/>
+        <w:t>search child</w:t>
+      </w:r>
+    </w:p>
+    <w:p>
+      <w:pPr>
+        <w:rPr>
+          <w:lang w:val="en-CA"/>
+        </w:rPr>
+      </w:pPr>
+      <w:r>
+        <w:rPr>
+          <w:lang w:val="en-CA"/>
+        </w:rPr>
+        <w:t>handleinput</w:t>
       </w:r>
     </w:p>
     <w:sectPr>

</xml_diff>